<commit_message>
OOP lab's very big! Java - govno
</commit_message>
<xml_diff>
--- a/Course_project/List_zadania.docx
+++ b/Course_project/List_zadania.docx
@@ -176,18 +176,8 @@
           <w:szCs w:val="24"/>
           <w:u w:val="single"/>
         </w:rPr>
-        <w:t xml:space="preserve">Н.В. </w:t>
-      </w:r>
-      <w:proofErr w:type="spellStart"/>
-      <w:r>
-        <w:rPr>
-          <w:sz w:val="24"/>
-          <w:szCs w:val="24"/>
-          <w:u w:val="single"/>
-        </w:rPr>
-        <w:t>Пацей</w:t>
-      </w:r>
-      <w:proofErr w:type="spellEnd"/>
+        <w:t>Н.В. Пацей</w:t>
+      </w:r>
     </w:p>
     <w:p>
       <w:pPr>
@@ -232,7 +222,6 @@
         <w:rPr>
           <w:sz w:val="24"/>
           <w:szCs w:val="24"/>
-          <w:lang w:val="en-US"/>
         </w:rPr>
       </w:pPr>
       <w:r>
@@ -240,54 +229,29 @@
           <w:sz w:val="24"/>
           <w:szCs w:val="24"/>
         </w:rPr>
-        <w:t>“__</w:t>
-      </w:r>
-      <w:proofErr w:type="gramStart"/>
+        <w:t>“___”____________</w:t>
+      </w:r>
       <w:r>
         <w:rPr>
           <w:sz w:val="24"/>
           <w:szCs w:val="24"/>
         </w:rPr>
-        <w:t>_”_</w:t>
-      </w:r>
-      <w:proofErr w:type="gramEnd"/>
+        <w:t>____202</w:t>
+      </w:r>
       <w:r>
         <w:rPr>
           <w:sz w:val="24"/>
           <w:szCs w:val="24"/>
         </w:rPr>
-        <w:t>___________</w:t>
+        <w:t>3</w:t>
       </w:r>
       <w:r>
         <w:rPr>
           <w:sz w:val="24"/>
           <w:szCs w:val="24"/>
         </w:rPr>
-        <w:t>____202</w:t>
-      </w:r>
-      <w:r>
-        <w:rPr>
-          <w:sz w:val="24"/>
-          <w:szCs w:val="24"/>
-        </w:rPr>
-        <w:t>3</w:t>
-      </w:r>
-      <w:r>
-        <w:rPr>
-          <w:sz w:val="24"/>
-          <w:szCs w:val="24"/>
-        </w:rPr>
         <w:t>г</w:t>
       </w:r>
-    </w:p>
-    <w:p>
-      <w:pPr>
-        <w:spacing w:after="0"/>
-        <w:ind w:left="5812" w:right="0" w:firstLine="425"/>
-        <w:rPr>
-          <w:lang w:val="en-US"/>
-        </w:rPr>
-      </w:pPr>
     </w:p>
     <w:p>
       <w:pPr>
@@ -535,16 +499,14 @@
               </w:rPr>
               <w:t>“</w:t>
             </w:r>
-            <w:proofErr w:type="spellStart"/>
             <w:r>
               <w:rPr>
                 <w:b/>
                 <w:bCs/>
                 <w:lang w:val="en-US"/>
               </w:rPr>
-              <w:t>FishTracking</w:t>
-            </w:r>
-            <w:proofErr w:type="spellEnd"/>
+              <w:t>CashCove</w:t>
+            </w:r>
             <w:r>
               <w:rPr>
                 <w:b/>
@@ -660,19 +622,7 @@
         <w:rPr>
           <w:rFonts w:eastAsia="Times New Roman"/>
         </w:rPr>
-        <w:t xml:space="preserve">ункции администратора </w:t>
-      </w:r>
-      <w:r>
-        <w:rPr>
-          <w:rFonts w:eastAsia="Times New Roman"/>
-        </w:rPr>
-        <w:t>сервиса</w:t>
-      </w:r>
-      <w:r>
-        <w:rPr>
-          <w:rFonts w:eastAsia="Times New Roman"/>
-        </w:rPr>
-        <w:t>:</w:t>
+        <w:t>ункции администратора:</w:t>
       </w:r>
     </w:p>
     <w:p>
@@ -752,10 +702,39 @@
         </w:rPr>
       </w:pPr>
       <w:r>
-        <w:t>Обновлять функционал приложения</w:t>
-      </w:r>
-      <w:r>
-        <w:t>.</w:t>
+        <w:t>Контролировать конфиденциальность</w:t>
+      </w:r>
+      <w:r>
+        <w:t xml:space="preserve"> </w:t>
+      </w:r>
+      <w:r>
+        <w:t>и безопасность</w:t>
+      </w:r>
+      <w:r>
+        <w:t xml:space="preserve"> личных данных</w:t>
+      </w:r>
+      <w:r>
+        <w:t xml:space="preserve"> пользователей</w:t>
+      </w:r>
+      <w:r>
+        <w:t>;</w:t>
+      </w:r>
+    </w:p>
+    <w:p>
+      <w:pPr>
+        <w:pStyle w:val="a3"/>
+        <w:numPr>
+          <w:ilvl w:val="1"/>
+          <w:numId w:val="4"/>
+        </w:numPr>
+        <w:spacing w:after="0"/>
+        <w:ind w:right="0"/>
+        <w:rPr>
+          <w:rFonts w:eastAsia="Times New Roman"/>
+        </w:rPr>
+      </w:pPr>
+      <w:r>
+        <w:t>Осуществлять поддержку пользователей через чат или электронную почту.</w:t>
       </w:r>
     </w:p>
     <w:p>
@@ -821,25 +800,19 @@
         <w:rPr>
           <w:rFonts w:eastAsia="Times New Roman"/>
         </w:rPr>
-        <w:t>Заполнять форм</w:t>
-      </w:r>
-      <w:r>
-        <w:rPr>
-          <w:rFonts w:eastAsia="Times New Roman"/>
-        </w:rPr>
-        <w:t>ы</w:t>
-      </w:r>
-      <w:r>
-        <w:rPr>
-          <w:rFonts w:eastAsia="Times New Roman"/>
-        </w:rPr>
-        <w:t>-отчёт</w:t>
-      </w:r>
-      <w:r>
-        <w:rPr>
-          <w:rFonts w:eastAsia="Times New Roman"/>
-        </w:rPr>
-        <w:t>ы</w:t>
+        <w:t>В</w:t>
+      </w:r>
+      <w:r>
+        <w:rPr>
+          <w:rFonts w:eastAsia="Times New Roman"/>
+        </w:rPr>
+        <w:t>ыполнять в</w:t>
+      </w:r>
+      <w:r>
+        <w:rPr>
+          <w:rFonts w:eastAsia="Times New Roman"/>
+        </w:rPr>
+        <w:t>вод и анализ своих финансовых данных</w:t>
       </w:r>
       <w:r>
         <w:rPr>
@@ -865,26 +838,37 @@
         <w:rPr>
           <w:rFonts w:eastAsia="Times New Roman"/>
         </w:rPr>
-        <w:t>Загружать файлы</w:t>
-      </w:r>
-      <w:r>
-        <w:rPr>
-          <w:rFonts w:eastAsia="Times New Roman"/>
-          <w:lang w:val="en-US"/>
-        </w:rPr>
-        <w:t>/</w:t>
-      </w:r>
-      <w:r>
-        <w:rPr>
-          <w:rFonts w:eastAsia="Times New Roman"/>
-        </w:rPr>
-        <w:t>изображения</w:t>
-      </w:r>
-      <w:r>
-        <w:rPr>
-          <w:rFonts w:eastAsia="Times New Roman"/>
-        </w:rPr>
-        <w:t xml:space="preserve">; </w:t>
+        <w:t>Создавать и у</w:t>
+      </w:r>
+      <w:r>
+        <w:rPr>
+          <w:rFonts w:eastAsia="Times New Roman"/>
+        </w:rPr>
+        <w:t>правл</w:t>
+      </w:r>
+      <w:r>
+        <w:rPr>
+          <w:rFonts w:eastAsia="Times New Roman"/>
+        </w:rPr>
+        <w:t>ять</w:t>
+      </w:r>
+      <w:r>
+        <w:rPr>
+          <w:rFonts w:eastAsia="Times New Roman"/>
+        </w:rPr>
+        <w:t xml:space="preserve"> </w:t>
+      </w:r>
+      <w:r>
+        <w:rPr>
+          <w:rFonts w:eastAsia="Times New Roman"/>
+        </w:rPr>
+        <w:t>личным бюджетом</w:t>
+      </w:r>
+      <w:r>
+        <w:rPr>
+          <w:rFonts w:eastAsia="Times New Roman"/>
+        </w:rPr>
+        <w:t>;</w:t>
       </w:r>
     </w:p>
     <w:p>
@@ -904,40 +888,8 @@
         <w:rPr>
           <w:rFonts w:eastAsia="Times New Roman"/>
         </w:rPr>
-        <w:t xml:space="preserve">Просматривать </w:t>
-      </w:r>
-      <w:r>
-        <w:rPr>
-          <w:rFonts w:eastAsia="Times New Roman"/>
-        </w:rPr>
-        <w:t>карту с отмеченн</w:t>
-      </w:r>
-      <w:r>
-        <w:rPr>
-          <w:rFonts w:eastAsia="Times New Roman"/>
-        </w:rPr>
-        <w:t>ыми</w:t>
-      </w:r>
-      <w:r>
-        <w:rPr>
-          <w:rFonts w:eastAsia="Times New Roman"/>
-        </w:rPr>
-        <w:t xml:space="preserve"> </w:t>
-      </w:r>
-      <w:proofErr w:type="spellStart"/>
-      <w:r>
-        <w:rPr>
-          <w:rFonts w:eastAsia="Times New Roman"/>
-        </w:rPr>
-        <w:t>геолокаци</w:t>
-      </w:r>
-      <w:r>
-        <w:rPr>
-          <w:rFonts w:eastAsia="Times New Roman"/>
-        </w:rPr>
-        <w:t>ями</w:t>
-      </w:r>
-      <w:proofErr w:type="spellEnd"/>
+        <w:t>Импортировать и экспортировать данные в различные форматы</w:t>
+      </w:r>
       <w:r>
         <w:rPr>
           <w:rFonts w:eastAsia="Times New Roman"/>
@@ -962,13 +914,34 @@
         <w:rPr>
           <w:rFonts w:eastAsia="Times New Roman"/>
         </w:rPr>
-        <w:t>Выполнять аналитические запросы.</w:t>
-      </w:r>
-      <w:r>
-        <w:rPr>
-          <w:rFonts w:eastAsia="Times New Roman"/>
-        </w:rPr>
-        <w:tab/>
+        <w:t>Просматривать историю транзакций</w:t>
+      </w:r>
+      <w:r>
+        <w:rPr>
+          <w:rFonts w:eastAsia="Times New Roman"/>
+          <w:lang w:val="en-US"/>
+        </w:rPr>
+        <w:t>;</w:t>
+      </w:r>
+    </w:p>
+    <w:p>
+      <w:pPr>
+        <w:pStyle w:val="a3"/>
+        <w:numPr>
+          <w:ilvl w:val="1"/>
+          <w:numId w:val="4"/>
+        </w:numPr>
+        <w:spacing w:after="0"/>
+        <w:ind w:right="0"/>
+        <w:rPr>
+          <w:rFonts w:eastAsia="Times New Roman"/>
+        </w:rPr>
+      </w:pPr>
+      <w:r>
+        <w:rPr>
+          <w:rFonts w:eastAsia="Times New Roman"/>
+        </w:rPr>
+        <w:t>Добавлять и редактировать доходы и расходы.</w:t>
       </w:r>
     </w:p>
     <w:p>
@@ -1082,6 +1055,7 @@
         <w:spacing w:after="0"/>
       </w:pPr>
       <w:r>
+        <w:lastRenderedPageBreak/>
         <w:t>Введение</w:t>
       </w:r>
     </w:p>
@@ -1112,7 +1086,6 @@
         <w:spacing w:after="0"/>
       </w:pPr>
       <w:r>
-        <w:lastRenderedPageBreak/>
         <w:t xml:space="preserve">Проектирование </w:t>
       </w:r>
       <w:r>
@@ -1188,12 +1161,6 @@
     <w:p>
       <w:pPr>
         <w:spacing w:after="0"/>
-        <w:ind w:left="720" w:right="0"/>
-      </w:pPr>
-    </w:p>
-    <w:p>
-      <w:pPr>
-        <w:spacing w:after="0"/>
         <w:ind w:right="0"/>
         <w:rPr>
           <w:b/>
@@ -1276,12 +1243,6 @@
       <w:r>
         <w:t>.</w:t>
       </w:r>
-    </w:p>
-    <w:p>
-      <w:pPr>
-        <w:spacing w:after="0"/>
-        <w:ind w:left="737"/>
-      </w:pPr>
     </w:p>
     <w:p>
       <w:pPr>
@@ -1691,7 +1652,7 @@
               <w:ind w:right="0"/>
             </w:pPr>
             <w:r>
-              <w:t xml:space="preserve">Анализ и проектирование  архитектуры приложения (построение диаграмм, проектирование бизнес-слоя, представления и данных) </w:t>
+              <w:t xml:space="preserve">Анализ и проектирование архитектуры приложения (построение диаграмм, проектирование бизнес-слоя, представления и данных) </w:t>
             </w:r>
           </w:p>
         </w:tc>
@@ -2006,7 +1967,7 @@
               <w:ind w:left="-40" w:right="0"/>
             </w:pPr>
             <w:r>
-              <w:t>Тестирования  и отладка программного средства</w:t>
+              <w:t>Тестирования и отладка программного средства</w:t>
             </w:r>
           </w:p>
         </w:tc>
@@ -2290,9 +2251,53 @@
         <w:spacing w:after="0"/>
         <w:ind w:right="0"/>
         <w:rPr>
-          <w:lang w:val="en-US"/>
-        </w:rPr>
-      </w:pPr>
+          <w:u w:val="single"/>
+        </w:rPr>
+      </w:pPr>
+      <w:r>
+        <w:rPr>
+          <w:b/>
+          <w:szCs w:val="24"/>
+        </w:rPr>
+        <w:t xml:space="preserve">5. Дата выдачи задания </w:t>
+      </w:r>
+      <w:r>
+        <w:rPr>
+          <w:b/>
+          <w:szCs w:val="24"/>
+          <w:u w:val="single"/>
+        </w:rPr>
+        <w:t xml:space="preserve">    </w:t>
+      </w:r>
+      <w:r>
+        <w:rPr>
+          <w:szCs w:val="24"/>
+          <w:u w:val="single"/>
+        </w:rPr>
+        <w:t>12</w:t>
+      </w:r>
+      <w:r>
+        <w:rPr>
+          <w:szCs w:val="24"/>
+          <w:u w:val="single"/>
+        </w:rPr>
+        <w:t>.02.2023</w:t>
+      </w:r>
+      <w:r>
+        <w:rPr>
+          <w:szCs w:val="24"/>
+          <w:u w:val="single"/>
+        </w:rPr>
+        <w:t xml:space="preserve">  </w:t>
+      </w:r>
+      <w:r>
+        <w:rPr>
+          <w:szCs w:val="24"/>
+          <w:u w:val="single"/>
+        </w:rPr>
+        <w:tab/>
+        <w:t xml:space="preserve">  </w:t>
+      </w:r>
     </w:p>
     <w:p>
       <w:pPr>
@@ -2301,149 +2306,103 @@
       </w:pPr>
       <w:r>
         <w:rPr>
-          <w:b/>
-          <w:szCs w:val="24"/>
-        </w:rPr>
-        <w:t>5. Дата выдачи задания ____</w:t>
-      </w:r>
-      <w:r>
-        <w:rPr>
-          <w:szCs w:val="24"/>
-          <w:u w:val="single"/>
-        </w:rPr>
-        <w:t>12</w:t>
-      </w:r>
-      <w:r>
-        <w:rPr>
-          <w:szCs w:val="24"/>
-          <w:u w:val="single"/>
-        </w:rPr>
-        <w:t>.02.2023</w:t>
-      </w:r>
-      <w:r>
-        <w:rPr>
-          <w:b/>
-          <w:szCs w:val="24"/>
-        </w:rPr>
-        <w:t>____</w:t>
+          <w:szCs w:val="24"/>
+        </w:rPr>
+        <w:t>Руководите</w:t>
+      </w:r>
+      <w:r>
+        <w:t>ль</w:t>
+      </w:r>
+      <w:r>
+        <w:rPr>
+          <w:szCs w:val="24"/>
+        </w:rPr>
+        <w:t>________________</w:t>
+      </w:r>
+      <w:r>
+        <w:rPr>
+          <w:szCs w:val="24"/>
+        </w:rPr>
+        <w:t>_________________</w:t>
+      </w:r>
+      <w:r>
+        <w:rPr>
+          <w:szCs w:val="24"/>
+        </w:rPr>
+        <w:tab/>
+      </w:r>
+      <w:r>
+        <w:rPr>
+          <w:szCs w:val="24"/>
+        </w:rPr>
+        <w:t>преп.-стажёр Север А.С.</w:t>
+      </w:r>
+    </w:p>
+    <w:p>
+      <w:pPr>
+        <w:spacing w:after="0"/>
+        <w:ind w:left="1416" w:right="0" w:firstLine="708"/>
+        <w:rPr>
+          <w:szCs w:val="24"/>
+          <w:vertAlign w:val="superscript"/>
+        </w:rPr>
+      </w:pPr>
+      <w:r>
+        <w:rPr>
+          <w:szCs w:val="24"/>
+          <w:vertAlign w:val="superscript"/>
+        </w:rPr>
+        <w:t xml:space="preserve">                    </w:t>
+      </w:r>
+      <w:r>
+        <w:rPr>
+          <w:szCs w:val="24"/>
+          <w:vertAlign w:val="superscript"/>
+        </w:rPr>
+        <w:t xml:space="preserve">(подпись) </w:t>
+      </w:r>
+      <w:r>
+        <w:rPr>
+          <w:szCs w:val="24"/>
+          <w:vertAlign w:val="superscript"/>
+        </w:rPr>
+        <w:tab/>
+      </w:r>
+      <w:r>
+        <w:rPr>
+          <w:szCs w:val="24"/>
+          <w:vertAlign w:val="superscript"/>
+        </w:rPr>
+        <w:tab/>
+      </w:r>
+      <w:r>
+        <w:rPr>
+          <w:szCs w:val="24"/>
+          <w:vertAlign w:val="superscript"/>
+        </w:rPr>
+        <w:tab/>
+      </w:r>
+      <w:r>
+        <w:rPr>
+          <w:szCs w:val="24"/>
+          <w:vertAlign w:val="superscript"/>
+        </w:rPr>
+        <w:tab/>
       </w:r>
     </w:p>
     <w:p>
       <w:pPr>
         <w:spacing w:after="0"/>
         <w:ind w:right="0"/>
-      </w:pPr>
-      <w:r>
-        <w:rPr>
-          <w:szCs w:val="24"/>
-        </w:rPr>
-        <w:t>Руководите</w:t>
-      </w:r>
-      <w:r>
-        <w:t>ль</w:t>
-      </w:r>
-      <w:r>
-        <w:rPr>
-          <w:szCs w:val="24"/>
-        </w:rPr>
-        <w:t>________________</w:t>
-      </w:r>
-      <w:r>
-        <w:rPr>
-          <w:szCs w:val="24"/>
-        </w:rPr>
-        <w:t>_________________</w:t>
-      </w:r>
-      <w:r>
-        <w:rPr>
-          <w:szCs w:val="24"/>
-        </w:rPr>
-        <w:tab/>
-      </w:r>
-      <w:r>
-        <w:rPr>
-          <w:szCs w:val="24"/>
-        </w:rPr>
-        <w:t>преп.-стажёр Север А.С.</w:t>
-      </w:r>
-    </w:p>
-    <w:p>
-      <w:pPr>
-        <w:spacing w:after="0"/>
-        <w:ind w:left="1416" w:right="0" w:firstLine="708"/>
-        <w:rPr>
-          <w:szCs w:val="24"/>
-          <w:vertAlign w:val="superscript"/>
-        </w:rPr>
-      </w:pPr>
-      <w:r>
-        <w:rPr>
-          <w:szCs w:val="24"/>
-          <w:vertAlign w:val="superscript"/>
-        </w:rPr>
-        <w:t xml:space="preserve">                    </w:t>
-      </w:r>
-      <w:r>
-        <w:rPr>
-          <w:szCs w:val="24"/>
-          <w:vertAlign w:val="superscript"/>
-        </w:rPr>
-        <w:t xml:space="preserve">(подпись) </w:t>
-      </w:r>
-      <w:r>
-        <w:rPr>
-          <w:szCs w:val="24"/>
-          <w:vertAlign w:val="superscript"/>
-        </w:rPr>
-        <w:tab/>
-      </w:r>
-      <w:r>
-        <w:rPr>
-          <w:szCs w:val="24"/>
-          <w:vertAlign w:val="superscript"/>
-        </w:rPr>
-        <w:tab/>
-      </w:r>
-      <w:r>
-        <w:rPr>
-          <w:szCs w:val="24"/>
-          <w:vertAlign w:val="superscript"/>
-        </w:rPr>
-        <w:tab/>
-      </w:r>
-      <w:r>
-        <w:rPr>
-          <w:szCs w:val="24"/>
-          <w:vertAlign w:val="superscript"/>
-        </w:rPr>
-        <w:tab/>
-      </w:r>
-    </w:p>
-    <w:p>
-      <w:pPr>
-        <w:spacing w:after="0"/>
-        <w:ind w:right="0"/>
-        <w:rPr>
-          <w:szCs w:val="24"/>
-        </w:rPr>
-      </w:pPr>
-      <w:r>
-        <w:rPr>
-          <w:szCs w:val="24"/>
-        </w:rPr>
-        <w:t xml:space="preserve">Задание принял </w:t>
-      </w:r>
-      <w:r>
-        <w:rPr>
-          <w:szCs w:val="24"/>
-        </w:rPr>
-        <w:tab/>
-      </w:r>
-      <w:r>
-        <w:rPr>
-          <w:szCs w:val="24"/>
-        </w:rPr>
-        <w:t>к исполне</w:t>
+        <w:rPr>
+          <w:szCs w:val="24"/>
+        </w:rPr>
+      </w:pPr>
+      <w:r>
+        <w:rPr>
+          <w:szCs w:val="24"/>
+        </w:rPr>
+        <w:t>Задание принял к исполне</w:t>
       </w:r>
       <w:r>
         <w:rPr>
@@ -3005,6 +2964,7 @@
     <w:lsdException w:name="HTML Sample" w:semiHidden="1" w:unhideWhenUsed="1"/>
     <w:lsdException w:name="HTML Typewriter" w:semiHidden="1" w:unhideWhenUsed="1"/>
     <w:lsdException w:name="HTML Variable" w:semiHidden="1" w:unhideWhenUsed="1"/>
+    <w:lsdException w:name="Normal Table" w:semiHidden="1" w:unhideWhenUsed="1"/>
     <w:lsdException w:name="annotation subject" w:semiHidden="1" w:unhideWhenUsed="1"/>
     <w:lsdException w:name="No List" w:semiHidden="1" w:unhideWhenUsed="1"/>
     <w:lsdException w:name="Outline List 1" w:semiHidden="1" w:unhideWhenUsed="1"/>
@@ -3047,8 +3007,11 @@
     <w:lsdException w:name="Table Contemporary" w:semiHidden="1" w:unhideWhenUsed="1"/>
     <w:lsdException w:name="Table Elegant" w:semiHidden="1" w:unhideWhenUsed="1"/>
     <w:lsdException w:name="Table Professional" w:semiHidden="1" w:unhideWhenUsed="1"/>
+    <w:lsdException w:name="Table Subtle 1" w:semiHidden="1" w:unhideWhenUsed="1"/>
     <w:lsdException w:name="Table Subtle 2" w:semiHidden="1" w:unhideWhenUsed="1"/>
     <w:lsdException w:name="Table Web 1" w:semiHidden="1" w:unhideWhenUsed="1"/>
+    <w:lsdException w:name="Table Web 2" w:semiHidden="1" w:unhideWhenUsed="1"/>
+    <w:lsdException w:name="Table Web 3" w:semiHidden="1" w:unhideWhenUsed="1"/>
     <w:lsdException w:name="Balloon Text" w:semiHidden="1" w:unhideWhenUsed="1"/>
     <w:lsdException w:name="Table Grid" w:uiPriority="39"/>
     <w:lsdException w:name="Table Theme" w:semiHidden="1" w:unhideWhenUsed="1"/>

</xml_diff>